<commit_message>
Refactored a lot of code to fit MVP, added in task creation activity
</commit_message>
<xml_diff>
--- a/Software Design Document.docx
+++ b/Software Design Document.docx
@@ -92,6 +92,31 @@
         <w:t xml:space="preserve">The first constraint identified is the funding of this project. As Firebase is currently the primary driver of this application, the free tier of firebase limits the amount of data that can be stored in both the Realtime Database and Cloud Firestore, so it is assumed that this application will only be capable of handling a medium sized number of groups.  </w:t>
       </w:r>
     </w:p>
+    <w:p>
+      <w:r>
+        <w:t xml:space="preserve">Some features that I would like to implement </w:t>
+      </w:r>
+      <w:proofErr w:type="gramStart"/>
+      <w:r>
+        <w:t>in the near future</w:t>
+      </w:r>
+      <w:proofErr w:type="gramEnd"/>
+      <w:r>
+        <w:t>, aims more at the social aspect of the application.</w:t>
+      </w:r>
+    </w:p>
+    <w:p>
+      <w:r>
+        <w:t>Allowing users to edit their account information such as display name, change their email address or change their profile picture would be an addition, however isn’t required to allow this application to run. I would like to implement this if time permits.</w:t>
+      </w:r>
+    </w:p>
+    <w:p>
+      <w:r>
+        <w:t>Allowing users to comment on an update or give it a star could also help boost the social aspect of this application, however time is a great constraint in the development on this project, so this minor feature will be implemented if there is remaining time.</w:t>
+      </w:r>
+    </w:p>
+    <w:p/>
+    <w:p/>
     <w:p/>
     <w:p>
       <w:pPr>
@@ -213,7 +238,11 @@
             <w:tcW w:w="1023" w:type="dxa"/>
             <w:shd w:val="clear" w:color="auto" w:fill="FFFFFF" w:themeFill="background1"/>
           </w:tcPr>
-          <w:p/>
+          <w:p>
+            <w:r>
+              <w:t>V1.1</w:t>
+            </w:r>
+          </w:p>
         </w:tc>
         <w:tc>
           <w:tcPr>
@@ -227,7 +256,13 @@
             <w:tcW w:w="4898" w:type="dxa"/>
             <w:shd w:val="clear" w:color="auto" w:fill="FFFFFF" w:themeFill="background1"/>
           </w:tcPr>
-          <w:p/>
+          <w:p>
+            <w:r>
+              <w:t>Added more detail to scope…</w:t>
+            </w:r>
+            <w:bookmarkStart w:id="0" w:name="_GoBack"/>
+            <w:bookmarkEnd w:id="0"/>
+          </w:p>
         </w:tc>
       </w:tr>
       <w:tr>
@@ -261,8 +296,156 @@
         <w:pStyle w:val="Heading2"/>
       </w:pPr>
       <w:r>
+        <w:t xml:space="preserve">2. Functionality Overview </w:t>
+      </w:r>
+    </w:p>
+    <w:p/>
+    <w:p>
+      <w:pPr>
+        <w:pStyle w:val="Heading3"/>
+      </w:pPr>
+      <w:r>
+        <w:t>1. Account Creation</w:t>
+      </w:r>
+      <w:r>
+        <w:t xml:space="preserve"> and Management </w:t>
+      </w:r>
+    </w:p>
+    <w:p>
+      <w:r>
+        <w:t>Users will be able to create an account using email and password. Their account may contain details such as phone number, email and a profile picture</w:t>
+      </w:r>
+      <w:r>
+        <w:t xml:space="preserve"> which can be edited by the account owner</w:t>
+      </w:r>
+      <w:r>
+        <w:t>.</w:t>
+      </w:r>
+      <w:r>
+        <w:t xml:space="preserve"> After each account is created, users will receive an email to confirm their email to activate their account. Users may also reset their password through an email link, if they happen to forget their password. </w:t>
+      </w:r>
+    </w:p>
+    <w:p/>
+    <w:p>
+      <w:pPr>
+        <w:pStyle w:val="Heading3"/>
+      </w:pPr>
+      <w:r>
+        <w:t>2.</w:t>
+      </w:r>
+      <w:r>
+        <w:t xml:space="preserve"> Private Groups</w:t>
+      </w:r>
+    </w:p>
+    <w:p>
+      <w:r>
+        <w:t xml:space="preserve">This function of the application allows users to view groups that are in. This feature allows users to view groups they’ve created or groups in which they are a member of. </w:t>
+      </w:r>
+      <w:r>
+        <w:t xml:space="preserve">This helps prevents other users from wondering into restricted groups and stealing ideas or sabotaging any groups. As of now groups will only be allowed to have a maximum of 5 members plus 1 admin, for a total of 6 members. </w:t>
+      </w:r>
+    </w:p>
+    <w:p/>
+    <w:p>
+      <w:pPr>
+        <w:pStyle w:val="Heading3"/>
+      </w:pPr>
+      <w:r>
+        <w:t>3</w:t>
+      </w:r>
+      <w:r>
+        <w:t>. Posting Updates</w:t>
+      </w:r>
+    </w:p>
+    <w:p>
+      <w:r>
+        <w:t xml:space="preserve">These updates will be displayed on the “home screen” of a group. This will allow members of the group to read these updates when they access the group. Users will be allowed to add, edit and remove updates. </w:t>
+      </w:r>
+      <w:r>
+        <w:t xml:space="preserve">It is important to note that users may only edit and remove their own updates. </w:t>
+      </w:r>
+      <w:r>
+        <w:t>Members will also be allowed to add any comments they like to the update</w:t>
+      </w:r>
+    </w:p>
+    <w:p/>
+    <w:p>
+      <w:pPr>
+        <w:pStyle w:val="Heading3"/>
+      </w:pPr>
+      <w:r>
+        <w:t>4</w:t>
+      </w:r>
+      <w:r>
+        <w:t xml:space="preserve">. </w:t>
+      </w:r>
+      <w:r>
+        <w:t>Meeting Planning</w:t>
+      </w:r>
+    </w:p>
+    <w:p>
+      <w:r>
+        <w:t xml:space="preserve">This aspect of the application will help compile </w:t>
+      </w:r>
+      <w:r>
+        <w:t xml:space="preserve">meetings in one section, which prevents any miscommunication. Users will be able to </w:t>
+      </w:r>
+      <w:r>
+        <w:t xml:space="preserve">enter a meeting title, </w:t>
+      </w:r>
+      <w:r>
+        <w:t>select a location by entering a location (using the google places API), selecting a dat</w:t>
+      </w:r>
+      <w:r>
+        <w:t>e</w:t>
+      </w:r>
+      <w:r>
+        <w:t xml:space="preserve"> and a time.</w:t>
+      </w:r>
+      <w:r>
+        <w:t xml:space="preserve"> They may also add optional information if needed. Additionally, </w:t>
+      </w:r>
+      <w:r>
+        <w:t>creators of the meeting</w:t>
+      </w:r>
+      <w:r>
+        <w:t xml:space="preserve"> may edit or remove the meeting. </w:t>
+      </w:r>
+      <w:r>
+        <w:t xml:space="preserve">In addition to planning meetings, users will also be allowed to </w:t>
+      </w:r>
+      <w:r>
+        <w:t xml:space="preserve">notify their group about their distance from the group expressed in minutes.  </w:t>
+      </w:r>
+    </w:p>
+    <w:p/>
+    <w:p>
+      <w:pPr>
+        <w:pStyle w:val="Heading3"/>
+      </w:pPr>
+      <w:r>
         <w:lastRenderedPageBreak/>
-        <w:t xml:space="preserve">2. Functionality Overview </w:t>
+        <w:t>5</w:t>
+      </w:r>
+      <w:r>
+        <w:t xml:space="preserve">. Cloud </w:t>
+      </w:r>
+      <w:r>
+        <w:t>File</w:t>
+      </w:r>
+      <w:r>
+        <w:t xml:space="preserve"> Sharing </w:t>
+      </w:r>
+    </w:p>
+    <w:p>
+      <w:r>
+        <w:t xml:space="preserve">As editing text files is much easier on a computer, </w:t>
+      </w:r>
+      <w:r>
+        <w:t xml:space="preserve">as of now users will not able to edit files on the cloud but may view it. Users will be allowed to share the images either by directly capturing their camera or by selecting an image in the gallery. Files can also be shared by selecting a file from the file manager. </w:t>
+      </w:r>
+      <w:r>
+        <w:t xml:space="preserve">As per of now, only administrators will be allowed to remove files from the cloud, but this may change depending on feedback.  </w:t>
       </w:r>
     </w:p>
     <w:p/>
@@ -271,192 +454,43 @@
         <w:pStyle w:val="Heading3"/>
       </w:pPr>
       <w:r>
-        <w:t>1. Account Creation</w:t>
-      </w:r>
-      <w:r>
-        <w:t xml:space="preserve"> and Management </w:t>
-      </w:r>
-    </w:p>
-    <w:p>
-      <w:r>
-        <w:t>Users will be able to create an account using email and password. Their account may contain details such as phone number, email and a profile picture</w:t>
-      </w:r>
-      <w:r>
-        <w:t xml:space="preserve"> which can be edited by the account owner</w:t>
-      </w:r>
-      <w:r>
-        <w:t>.</w:t>
-      </w:r>
-      <w:r>
-        <w:t xml:space="preserve"> After each account is created, users will receive an email to confirm their email to activate their account. Users may also reset their password through an email link, if they happen to forget their password. </w:t>
-      </w:r>
-    </w:p>
-    <w:p/>
+        <w:t xml:space="preserve"> </w:t>
+      </w:r>
+      <w:r>
+        <w:t>6</w:t>
+      </w:r>
+      <w:r>
+        <w:t xml:space="preserve">. </w:t>
+      </w:r>
+      <w:r>
+        <w:t xml:space="preserve">Task assigning </w:t>
+      </w:r>
+    </w:p>
+    <w:p>
+      <w:r>
+        <w:t xml:space="preserve">For this </w:t>
+      </w:r>
+      <w:r>
+        <w:t>part of the application, only the administrator will be allowed to assign tasks to members</w:t>
+      </w:r>
+      <w:r>
+        <w:t xml:space="preserve">. Tasks </w:t>
+      </w:r>
+      <w:r>
+        <w:t xml:space="preserve">will display an image representing the status of the task (complete or incomplete). </w:t>
+      </w:r>
+      <w:r>
+        <w:t xml:space="preserve"> </w:t>
+      </w:r>
+      <w:r>
+        <w:t xml:space="preserve">Only the assigned member will be allowed to mark the status of the task, this prevents any conflicting statuses of task. </w:t>
+      </w:r>
+    </w:p>
     <w:p>
       <w:pPr>
         <w:pStyle w:val="Heading3"/>
       </w:pPr>
       <w:r>
-        <w:t>2.</w:t>
-      </w:r>
-      <w:r>
-        <w:t xml:space="preserve"> Private Groups</w:t>
-      </w:r>
-    </w:p>
-    <w:p>
-      <w:r>
-        <w:t xml:space="preserve">This function of the application allows users to view groups that are in. This feature allows users to view groups they’ve created or groups in which they are a member of. </w:t>
-      </w:r>
-      <w:r>
-        <w:t xml:space="preserve">This helps prevents other users from wondering into restricted groups and stealing ideas or sabotaging any groups. As of now groups will only be allowed to have a maximum of 5 members plus 1 admin, for a total of 6 members. </w:t>
-      </w:r>
-    </w:p>
-    <w:p/>
-    <w:p>
-      <w:pPr>
-        <w:pStyle w:val="Heading3"/>
-      </w:pPr>
-      <w:r>
-        <w:t>3</w:t>
-      </w:r>
-      <w:r>
-        <w:t>. Posting Updates</w:t>
-      </w:r>
-    </w:p>
-    <w:p>
-      <w:r>
-        <w:t xml:space="preserve">These updates will be displayed on the “home screen” of a group. This will allow members of the group to read these updates when they access the group. Users will be allowed to add, edit and remove updates. </w:t>
-      </w:r>
-      <w:r>
-        <w:t xml:space="preserve">It is important to note that users may only edit and remove their own updates. </w:t>
-      </w:r>
-      <w:r>
-        <w:t>Members will also be allowed to add any comments they like to the update</w:t>
-      </w:r>
-    </w:p>
-    <w:p/>
-    <w:p>
-      <w:pPr>
-        <w:pStyle w:val="Heading3"/>
-      </w:pPr>
-      <w:r>
-        <w:t>4</w:t>
-      </w:r>
-      <w:r>
-        <w:t xml:space="preserve">. </w:t>
-      </w:r>
-      <w:r>
-        <w:t>Meeting Planning</w:t>
-      </w:r>
-    </w:p>
-    <w:p>
-      <w:r>
-        <w:t xml:space="preserve">This aspect of the application will help compile </w:t>
-      </w:r>
-      <w:r>
-        <w:t xml:space="preserve">meetings in one section, which prevents any miscommunication. Users will be able to </w:t>
-      </w:r>
-      <w:r>
-        <w:t xml:space="preserve">enter a meeting title, </w:t>
-      </w:r>
-      <w:r>
-        <w:t>select a location by entering a location (using the google places API), selecting a dat</w:t>
-      </w:r>
-      <w:r>
-        <w:t>e</w:t>
-      </w:r>
-      <w:r>
-        <w:t xml:space="preserve"> and a time.</w:t>
-      </w:r>
-      <w:r>
-        <w:t xml:space="preserve"> They may also add optional information if needed. Additionally, </w:t>
-      </w:r>
-      <w:r>
-        <w:t>creators of the meeting</w:t>
-      </w:r>
-      <w:r>
-        <w:t xml:space="preserve"> may edit or remove the meeting. </w:t>
-      </w:r>
-      <w:r>
-        <w:t xml:space="preserve">In addition to planning meetings, users will also be allowed to </w:t>
-      </w:r>
-      <w:r>
-        <w:t xml:space="preserve">notify their group about their distance from the group expressed in minutes.  </w:t>
-      </w:r>
-    </w:p>
-    <w:p/>
-    <w:p>
-      <w:pPr>
-        <w:pStyle w:val="Heading3"/>
-      </w:pPr>
-      <w:r>
-        <w:t>5</w:t>
-      </w:r>
-      <w:r>
-        <w:t xml:space="preserve">. Cloud </w:t>
-      </w:r>
-      <w:r>
-        <w:t>File</w:t>
-      </w:r>
-      <w:r>
-        <w:t xml:space="preserve"> Sharing </w:t>
-      </w:r>
-    </w:p>
-    <w:p>
-      <w:r>
-        <w:t xml:space="preserve">As editing text files is much easier on a computer, </w:t>
-      </w:r>
-      <w:r>
-        <w:t xml:space="preserve">as of now users will not able to edit files on the cloud but may view it. Users will be allowed to share the images either by directly capturing their camera or by selecting an image in the gallery. Files can also be shared by selecting a file from the file manager. </w:t>
-      </w:r>
-      <w:r>
-        <w:t xml:space="preserve">As per of now, only administrators will be allowed to remove files from the cloud, but this may change depending on feedback.  </w:t>
-      </w:r>
-    </w:p>
-    <w:p/>
-    <w:p>
-      <w:pPr>
-        <w:pStyle w:val="Heading3"/>
-      </w:pPr>
-      <w:r>
-        <w:t xml:space="preserve"> </w:t>
-      </w:r>
-      <w:r>
-        <w:t>6</w:t>
-      </w:r>
-      <w:r>
-        <w:t xml:space="preserve">. </w:t>
-      </w:r>
-      <w:r>
-        <w:t xml:space="preserve">Task assigning </w:t>
-      </w:r>
-    </w:p>
-    <w:p>
-      <w:r>
-        <w:t xml:space="preserve">For this </w:t>
-      </w:r>
-      <w:r>
-        <w:t>part of the application, only the administrator will be allowed to assign tasks to members</w:t>
-      </w:r>
-      <w:r>
-        <w:t xml:space="preserve">. Tasks </w:t>
-      </w:r>
-      <w:r>
-        <w:t xml:space="preserve">will display an image representing the status of the task (complete or incomplete). </w:t>
-      </w:r>
-      <w:r>
-        <w:t xml:space="preserve"> </w:t>
-      </w:r>
-      <w:r>
-        <w:t xml:space="preserve">Only the assigned member will be allowed to mark the status of the task, this prevents any conflicting statuses of task. </w:t>
-      </w:r>
-    </w:p>
-    <w:p>
-      <w:pPr>
-        <w:pStyle w:val="Heading3"/>
-      </w:pPr>
-      <w:r>
-        <w:lastRenderedPageBreak/>
         <w:t xml:space="preserve">7. Group Messaging </w:t>
       </w:r>
     </w:p>
@@ -492,6 +526,7 @@
         <w:rPr>
           <w:noProof/>
         </w:rPr>
+        <w:lastRenderedPageBreak/>
         <w:drawing>
           <wp:inline distT="0" distB="0" distL="0" distR="0" wp14:anchorId="2DCCAB04" wp14:editId="0DD14F79">
             <wp:extent cx="5731510" cy="4932045"/>
@@ -571,7 +606,6 @@
         <w:pStyle w:val="Heading2"/>
       </w:pPr>
       <w:r>
-        <w:lastRenderedPageBreak/>
         <w:t xml:space="preserve">3.2 </w:t>
       </w:r>
       <w:proofErr w:type="spellStart"/>
@@ -681,6 +715,11 @@
       </w:pPr>
       <w:r>
         <w:t>5. Material Drawer</w:t>
+      </w:r>
+    </w:p>
+    <w:p>
+      <w:r>
+        <w:t xml:space="preserve">This library is a more efficient and flexible version of the native navigation drawer provided by android. It enables users to set up a working drawer in a small amount of time thus making it the choice of use. I used this library since it provided me with the ability to setup the drawer within minutes. It also reduced the amount of boilerplate code I had to type. </w:t>
       </w:r>
     </w:p>
     <w:p>
@@ -695,6 +734,16 @@
     </w:p>
     <w:p>
       <w:pPr>
+        <w:rPr>
+          <w:rFonts w:asciiTheme="majorHAnsi" w:eastAsiaTheme="majorEastAsia" w:hAnsiTheme="majorHAnsi" w:cstheme="majorBidi"/>
+          <w:color w:val="1F3763" w:themeColor="accent1" w:themeShade="7F"/>
+          <w:sz w:val="24"/>
+          <w:szCs w:val="24"/>
+        </w:rPr>
+      </w:pPr>
+    </w:p>
+    <w:p>
+      <w:pPr>
         <w:pStyle w:val="Heading3"/>
       </w:pPr>
       <w:r>
@@ -708,8 +757,6 @@
       <w:r>
         <w:t xml:space="preserve"> </w:t>
       </w:r>
-      <w:bookmarkStart w:id="0" w:name="_GoBack"/>
-      <w:bookmarkEnd w:id="0"/>
     </w:p>
     <w:p/>
     <w:p/>
@@ -754,7 +801,6 @@
         </w:numPr>
       </w:pPr>
       <w:r>
-        <w:lastRenderedPageBreak/>
         <w:t>CreateGroupActivity</w:t>
       </w:r>
     </w:p>
@@ -811,6 +857,7 @@
         <w:pStyle w:val="Heading3"/>
       </w:pPr>
       <w:r>
+        <w:lastRenderedPageBreak/>
         <w:t>2. adapter</w:t>
       </w:r>
     </w:p>
@@ -1039,7 +1086,6 @@
         </w:numPr>
       </w:pPr>
       <w:r>
-        <w:lastRenderedPageBreak/>
         <w:t>This is for the xml code to make corners round</w:t>
       </w:r>
     </w:p>
@@ -1108,6 +1154,7 @@
         </w:numPr>
       </w:pPr>
       <w:r>
+        <w:lastRenderedPageBreak/>
         <w:t>Firebase authentication API and documentatio</w:t>
       </w:r>
       <w:r>
@@ -1175,6 +1222,15 @@
       </w:pPr>
       <w:r>
         <w:t>Custom animation for starting a new activity</w:t>
+      </w:r>
+    </w:p>
+    <w:p/>
+    <w:p>
+      <w:pPr>
+        <w:ind w:firstLine="360"/>
+      </w:pPr>
+      <w:r>
+        <w:t xml:space="preserve">6.  </w:t>
       </w:r>
     </w:p>
     <w:p/>
@@ -3080,7 +3136,7 @@
 </file>
 
 <file path=customXml/itemProps1.xml><?xml version="1.0" encoding="utf-8"?>
-<ds:datastoreItem xmlns:ds="http://schemas.openxmlformats.org/officeDocument/2006/customXml" ds:itemID="{9E162973-1961-460D-BD09-D8CFF8E6B1F8}">
+<ds:datastoreItem xmlns:ds="http://schemas.openxmlformats.org/officeDocument/2006/customXml" ds:itemID="{D79ADC36-10DC-4963-BC88-73FE42FF1456}">
   <ds:schemaRefs>
     <ds:schemaRef ds:uri="http://schemas.openxmlformats.org/officeDocument/2006/bibliography"/>
   </ds:schemaRefs>

</xml_diff>

<commit_message>
Finalised task adapter and began working on uploading a file
</commit_message>
<xml_diff>
--- a/Software Design Document.docx
+++ b/Software Design Document.docx
@@ -94,15 +94,7 @@
     </w:p>
     <w:p>
       <w:r>
-        <w:t xml:space="preserve">Some features that I would like to implement </w:t>
-      </w:r>
-      <w:proofErr w:type="gramStart"/>
-      <w:r>
-        <w:t>in the near future</w:t>
-      </w:r>
-      <w:proofErr w:type="gramEnd"/>
-      <w:r>
-        <w:t>, aims more at the social aspect of the application.</w:t>
+        <w:t>Some features that I would like to implement in the near future, aims more at the social aspect of the application.</w:t>
       </w:r>
     </w:p>
     <w:p>
@@ -114,6 +106,17 @@
       <w:r>
         <w:t>Allowing users to comment on an update or give it a star could also help boost the social aspect of this application, however time is a great constraint in the development on this project, so this minor feature will be implemented if there is remaining time.</w:t>
       </w:r>
+    </w:p>
+    <w:p>
+      <w:r>
+        <w:t xml:space="preserve">A feature which can play a big role in group administration is group management. I would like to implement a “Manage Group” functionality which allows certain members to be promoted to </w:t>
+      </w:r>
+      <w:r>
+        <w:lastRenderedPageBreak/>
+        <w:t xml:space="preserve">administrators or to even revoke group membership, however this is not a absolute requirement and will only be implemented if there is time. </w:t>
+      </w:r>
+      <w:bookmarkStart w:id="0" w:name="_GoBack"/>
+      <w:bookmarkEnd w:id="0"/>
     </w:p>
     <w:p/>
     <w:p/>
@@ -260,8 +263,6 @@
             <w:r>
               <w:t>Added more detail to scope…</w:t>
             </w:r>
-            <w:bookmarkStart w:id="0" w:name="_GoBack"/>
-            <w:bookmarkEnd w:id="0"/>
           </w:p>
         </w:tc>
       </w:tr>
@@ -403,7 +404,11 @@
         <w:t xml:space="preserve"> and a time.</w:t>
       </w:r>
       <w:r>
-        <w:t xml:space="preserve"> They may also add optional information if needed. Additionally, </w:t>
+        <w:t xml:space="preserve"> They may also add optional </w:t>
+      </w:r>
+      <w:r>
+        <w:lastRenderedPageBreak/>
+        <w:t xml:space="preserve">information if needed. Additionally, </w:t>
       </w:r>
       <w:r>
         <w:t>creators of the meeting</w:t>
@@ -424,7 +429,6 @@
         <w:pStyle w:val="Heading3"/>
       </w:pPr>
       <w:r>
-        <w:lastRenderedPageBreak/>
         <w:t>5</w:t>
       </w:r>
       <w:r>
@@ -3136,7 +3140,7 @@
 </file>
 
 <file path=customXml/itemProps1.xml><?xml version="1.0" encoding="utf-8"?>
-<ds:datastoreItem xmlns:ds="http://schemas.openxmlformats.org/officeDocument/2006/customXml" ds:itemID="{D79ADC36-10DC-4963-BC88-73FE42FF1456}">
+<ds:datastoreItem xmlns:ds="http://schemas.openxmlformats.org/officeDocument/2006/customXml" ds:itemID="{98A41D92-E339-4A4D-9E23-19F20BF143FC}">
   <ds:schemaRefs>
     <ds:schemaRef ds:uri="http://schemas.openxmlformats.org/officeDocument/2006/bibliography"/>
   </ds:schemaRefs>

</xml_diff>